<commit_message>
Updated text in doc
</commit_message>
<xml_diff>
--- a/project_3/Project_3_Bolotin.docx
+++ b/project_3/Project_3_Bolotin.docx
@@ -42,8 +42,6 @@
         </w:rPr>
         <w:t>DS 745: Project 3</w:t>
       </w:r>
-      <w:bookmarkStart w:id="0" w:name="_GoBack"/>
-      <w:bookmarkEnd w:id="0"/>
     </w:p>
     <w:p>
       <w:pPr>
@@ -1770,8 +1768,8 @@
         </w:p>
       </w:sdtContent>
     </w:sdt>
+    <w:bookmarkStart w:id="0" w:name="dataset-description" w:displacedByCustomXml="prev"/>
     <w:bookmarkStart w:id="1" w:name="_Toc24996791" w:displacedByCustomXml="prev"/>
-    <w:bookmarkStart w:id="2" w:name="dataset-description" w:displacedByCustomXml="prev"/>
     <w:p>
       <w:pPr>
         <w:pStyle w:val="Heading1"/>
@@ -1805,61 +1803,94 @@
         <w:lastRenderedPageBreak/>
         <w:t>Dataset description</w:t>
       </w:r>
+      <w:bookmarkEnd w:id="1"/>
+      <w:bookmarkEnd w:id="0"/>
+    </w:p>
+    <w:p>
+      <w:pPr>
+        <w:pStyle w:val="FirstParagraph"/>
+      </w:pPr>
+      <w:r>
+        <w:t>The dataset I have chosen to use for this project is comments and articles data from the New York Times [1]. This open-source dataset contains NYT reader’s comments for articles from January to May 2017 and January to April 2018. The comments data contains “over 2 million comments and 34 features”, while the articles data contains more than 9000 articles and 16 features.</w:t>
+      </w:r>
+    </w:p>
+    <w:p>
+      <w:pPr>
+        <w:pStyle w:val="Heading1"/>
+        <w:rPr>
+          <w:rFonts w:asciiTheme="minorHAnsi" w:eastAsiaTheme="minorHAnsi" w:hAnsiTheme="minorHAnsi" w:cstheme="minorBidi"/>
+          <w:b w:val="0"/>
+          <w:bCs w:val="0"/>
+          <w:color w:val="auto"/>
+          <w:sz w:val="24"/>
+          <w:szCs w:val="24"/>
+        </w:rPr>
+      </w:pPr>
+      <w:bookmarkStart w:id="2" w:name="objective"/>
+      <w:bookmarkStart w:id="3" w:name="_Toc24996792"/>
+      <w:r>
+        <w:rPr>
+          <w:rFonts w:asciiTheme="minorHAnsi" w:eastAsiaTheme="minorHAnsi" w:hAnsiTheme="minorHAnsi" w:cstheme="minorBidi"/>
+          <w:b w:val="0"/>
+          <w:bCs w:val="0"/>
+          <w:color w:val="auto"/>
+          <w:sz w:val="24"/>
+          <w:szCs w:val="24"/>
+        </w:rPr>
+        <w:t xml:space="preserve">Due to the large size of the complete dataset, I have chosen only 1 </w:t>
+      </w:r>
+      <w:proofErr w:type="spellStart"/>
+      <w:r>
+        <w:rPr>
+          <w:rFonts w:asciiTheme="minorHAnsi" w:eastAsiaTheme="minorHAnsi" w:hAnsiTheme="minorHAnsi" w:cstheme="minorBidi"/>
+          <w:b w:val="0"/>
+          <w:bCs w:val="0"/>
+          <w:color w:val="auto"/>
+          <w:sz w:val="24"/>
+          <w:szCs w:val="24"/>
+        </w:rPr>
+        <w:t>month's worth</w:t>
+      </w:r>
+      <w:proofErr w:type="spellEnd"/>
+      <w:r>
+        <w:rPr>
+          <w:rFonts w:asciiTheme="minorHAnsi" w:eastAsiaTheme="minorHAnsi" w:hAnsiTheme="minorHAnsi" w:cstheme="minorBidi"/>
+          <w:b w:val="0"/>
+          <w:bCs w:val="0"/>
+          <w:color w:val="auto"/>
+          <w:sz w:val="24"/>
+          <w:szCs w:val="24"/>
+        </w:rPr>
+        <w:t xml:space="preserve"> of comments data (April 2018) to analyze. As seen below, this month contains well over 260,000 comments, which is a sufficient volume for the scope of this project.</w:t>
+      </w:r>
+    </w:p>
+    <w:p>
+      <w:pPr>
+        <w:pStyle w:val="Heading1"/>
+      </w:pPr>
+      <w:r>
+        <w:t>Objective</w:t>
+      </w:r>
       <w:bookmarkEnd w:id="2"/>
-      <w:bookmarkEnd w:id="1"/>
+      <w:bookmarkEnd w:id="3"/>
     </w:p>
     <w:p>
       <w:pPr>
         <w:pStyle w:val="FirstParagraph"/>
       </w:pPr>
       <w:r>
-        <w:t>The dataset I have chosen to use for this project is comments and articles data from the New York Times [1]. This open-source dataset contains NYT reader’s comments for articles from January to May 2017 and January to April 2018. The comments data contains</w:t>
-      </w:r>
-      <w:r>
-        <w:t xml:space="preserve"> “over 2 million comments and 34 features”, while the articles data contains more than 9000 articles and 16 features.</w:t>
-      </w:r>
-    </w:p>
-    <w:p>
-      <w:pPr>
-        <w:pStyle w:val="BodyText"/>
-      </w:pPr>
-      <w:r>
-        <w:t>Due to the large size of the data, I have chosen 1 month’s worth of comments data (April 2018) to analyze. As seen below, this month conta</w:t>
-      </w:r>
-      <w:r>
-        <w:t>ins well over 240,000 comments, which is a sufficient volume for the scope of this project.</w:t>
-      </w:r>
-    </w:p>
-    <w:p>
-      <w:pPr>
-        <w:pStyle w:val="Heading1"/>
-      </w:pPr>
-      <w:bookmarkStart w:id="3" w:name="objective"/>
-      <w:bookmarkStart w:id="4" w:name="_Toc24996792"/>
-      <w:r>
-        <w:t>Objective</w:t>
-      </w:r>
-      <w:bookmarkEnd w:id="3"/>
+        <w:t>The objective of this project is perform text classification to predict article topic</w:t>
+      </w:r>
+      <w:bookmarkStart w:id="4" w:name="_GoBack"/>
       <w:bookmarkEnd w:id="4"/>
-    </w:p>
-    <w:p>
-      <w:pPr>
-        <w:pStyle w:val="FirstParagraph"/>
-      </w:pPr>
-      <w:r>
-        <w:t xml:space="preserve">The objective of this project is perform text classification to predict article topic from comments text. We will perform supervised learning on </w:t>
+      <w:r>
+        <w:t xml:space="preserve">. We will perform supervised learning on </w:t>
       </w:r>
       <w:r>
         <w:rPr>
           <w:b/>
         </w:rPr>
-        <w:t xml:space="preserve">comments </w:t>
-      </w:r>
-      <w:r>
-        <w:rPr>
-          <w:b/>
-        </w:rPr>
-        <w:t>text</w:t>
+        <w:t>comments text</w:t>
       </w:r>
       <w:r>
         <w:t xml:space="preserve"> and </w:t>
@@ -1924,13 +1955,7 @@
         <w:rPr>
           <w:b/>
         </w:rPr>
-        <w:t>deep</w:t>
-      </w:r>
-      <w:r>
-        <w:rPr>
-          <w:b/>
-        </w:rPr>
-        <w:t xml:space="preserve"> learning</w:t>
+        <w:t>deep learning</w:t>
       </w:r>
       <w:r>
         <w:t>. Namely, we will train a neural network (multiple layer perceptron) to make predictions.</w:t>
@@ -1963,10 +1988,7 @@
       <w:bookmarkStart w:id="9" w:name="X161da8f8f873900747c679a63f91f3bc7df1fdf"/>
       <w:bookmarkStart w:id="10" w:name="_Toc24996795"/>
       <w:r>
-        <w:t xml:space="preserve">Read in articles </w:t>
-      </w:r>
-      <w:r>
-        <w:t>data and compute number of articles</w:t>
+        <w:t>Read in articles data and compute number of articles</w:t>
       </w:r>
       <w:bookmarkEnd w:id="9"/>
       <w:bookmarkEnd w:id="10"/>
@@ -2156,13 +2178,7 @@
         <w:rPr>
           <w:rStyle w:val="NormalTok"/>
         </w:rPr>
-        <w:t>he</w:t>
-      </w:r>
-      <w:r>
-        <w:rPr>
-          <w:rStyle w:val="NormalTok"/>
-        </w:rPr>
-        <w:t>adline)</w:t>
+        <w:t>headline)</w:t>
       </w:r>
       <w:r>
         <w:br/>
@@ -2271,22 +2287,16 @@
         <w:rPr>
           <w:rStyle w:val="VerbatimChar"/>
         </w:rPr>
-        <w:t xml:space="preserve">##   &lt;fct&gt;   </w:t>
-      </w:r>
-      <w:r>
-        <w:rPr>
-          <w:rStyle w:val="VerbatimChar"/>
-        </w:rPr>
-        <w:t xml:space="preserve">                                                  &lt;fct&gt;    &lt;fct&gt;      </w:t>
-      </w:r>
-      <w:r>
-        <w:br/>
-      </w:r>
-      <w:r>
-        <w:rPr>
-          <w:rStyle w:val="VerbatimChar"/>
-        </w:rPr>
         <w:lastRenderedPageBreak/>
+        <w:t xml:space="preserve">##   &lt;fct&gt;                                                     &lt;fct&gt;    &lt;fct&gt;      </w:t>
+      </w:r>
+      <w:r>
+        <w:br/>
+      </w:r>
+      <w:r>
+        <w:rPr>
+          <w:rStyle w:val="VerbatimChar"/>
+        </w:rPr>
         <w:t>## 1 Former N.F.L. Cheerleaders’ Settlement Offer: $1 and a M… Sports   Pro Footba…</w:t>
       </w:r>
       <w:r>
@@ -2305,13 +2315,7 @@
         <w:rPr>
           <w:rStyle w:val="VerbatimChar"/>
         </w:rPr>
-        <w:t>## 3 The New Noma</w:t>
-      </w:r>
-      <w:r>
-        <w:rPr>
-          <w:rStyle w:val="VerbatimChar"/>
-        </w:rPr>
-        <w:t xml:space="preserve">, Explained                                   Dining   Unknown    </w:t>
+        <w:t xml:space="preserve">## 3 The New Noma, Explained                                   Dining   Unknown    </w:t>
       </w:r>
       <w:r>
         <w:br/>
@@ -2338,13 +2342,7 @@
         <w:rPr>
           <w:rStyle w:val="VerbatimChar"/>
         </w:rPr>
-        <w:t>## 6 Commuter Reprogr</w:t>
-      </w:r>
-      <w:r>
-        <w:rPr>
-          <w:rStyle w:val="VerbatimChar"/>
-        </w:rPr>
-        <w:t>amming                                    Magazine Unknown</w:t>
+        <w:t>## 6 Commuter Reprogramming                                    Magazine Unknown</w:t>
       </w:r>
     </w:p>
     <w:p>
@@ -2417,13 +2415,7 @@
         <w:rPr>
           <w:b/>
         </w:rPr>
-        <w:t>user com</w:t>
-      </w:r>
-      <w:r>
-        <w:rPr>
-          <w:b/>
-        </w:rPr>
-        <w:t>ments</w:t>
+        <w:t>user comments</w:t>
       </w:r>
       <w:r>
         <w:t xml:space="preserve"> and </w:t>
@@ -2664,6 +2656,7 @@
         <w:pStyle w:val="FirstParagraph"/>
       </w:pPr>
       <w:r>
+        <w:lastRenderedPageBreak/>
         <w:t>There are a total of 264924 comments for April 2018.</w:t>
       </w:r>
     </w:p>
@@ -2674,7 +2667,6 @@
       <w:bookmarkStart w:id="13" w:name="X30bcaeedcb659045f8df90c21ef03c134826013"/>
       <w:bookmarkStart w:id="14" w:name="_Toc24996797"/>
       <w:r>
-        <w:lastRenderedPageBreak/>
         <w:t>Preview comments and compute total classes</w:t>
       </w:r>
       <w:bookmarkEnd w:id="13"/>
@@ -2732,13 +2724,7 @@
         <w:rPr>
           <w:rStyle w:val="VerbatimChar"/>
         </w:rPr>
-        <w:t>## 2</w:t>
-      </w:r>
-      <w:r>
-        <w:rPr>
-          <w:rStyle w:val="VerbatimChar"/>
-        </w:rPr>
-        <w:t xml:space="preserve"> "So then the execs can be like \"yeah...we will sit down … Sports  Pro Footba…</w:t>
+        <w:t>## 2 "So then the execs can be like \"yeah...we will sit down … Sports  Pro Footba…</w:t>
       </w:r>
       <w:r>
         <w:br/>
@@ -2765,13 +2751,7 @@
         <w:rPr>
           <w:rStyle w:val="VerbatimChar"/>
         </w:rPr>
-        <w:t>## 5 See</w:t>
-      </w:r>
-      <w:r>
-        <w:rPr>
-          <w:rStyle w:val="VerbatimChar"/>
-        </w:rPr>
-        <w:t xml:space="preserve">king conclusions which support preconceived ideas and … Climate Unknown    </w:t>
+        <w:t xml:space="preserve">## 5 Seeking conclusions which support preconceived ideas and … Climate Unknown    </w:t>
       </w:r>
       <w:r>
         <w:br/>
@@ -2870,13 +2850,7 @@
         <w:rPr>
           <w:rStyle w:val="NormalTok"/>
         </w:rPr>
-        <w:t>commentB</w:t>
-      </w:r>
-      <w:r>
-        <w:rPr>
-          <w:rStyle w:val="NormalTok"/>
-        </w:rPr>
-        <w:t>ody &lt;-</w:t>
+        <w:t>commentBody &lt;-</w:t>
       </w:r>
       <w:r>
         <w:rPr>
@@ -3048,22 +3022,100 @@
         <w:rPr>
           <w:rStyle w:val="CommentTok"/>
         </w:rPr>
-        <w:t xml:space="preserve"># shuffle data to </w:t>
+        <w:t># shuffle data to ensure train and test subsets contain approximately normally distributed classes</w:t>
+      </w:r>
+      <w:r>
+        <w:br/>
+      </w:r>
+      <w:r>
+        <w:rPr>
+          <w:rStyle w:val="NormalTok"/>
+        </w:rPr>
+        <w:t>new_indices &lt;-</w:t>
+      </w:r>
+      <w:r>
+        <w:rPr>
+          <w:rStyle w:val="StringTok"/>
+        </w:rPr>
+        <w:t xml:space="preserve"> </w:t>
+      </w:r>
+      <w:r>
+        <w:rPr>
+          <w:rStyle w:val="KeywordTok"/>
+        </w:rPr>
+        <w:t>sample</w:t>
+      </w:r>
+      <w:r>
+        <w:rPr>
+          <w:rStyle w:val="NormalTok"/>
+        </w:rPr>
+        <w:t xml:space="preserve">(num_rows, </w:t>
+      </w:r>
+      <w:r>
+        <w:rPr>
+          <w:rStyle w:val="DataTypeTok"/>
+        </w:rPr>
+        <w:t>replace =</w:t>
+      </w:r>
+      <w:r>
+        <w:rPr>
+          <w:rStyle w:val="NormalTok"/>
+        </w:rPr>
+        <w:t xml:space="preserve"> </w:t>
+      </w:r>
+      <w:r>
+        <w:rPr>
+          <w:rStyle w:val="OtherTok"/>
+        </w:rPr>
+        <w:t>FALSE</w:t>
+      </w:r>
+      <w:r>
+        <w:rPr>
+          <w:rStyle w:val="NormalTok"/>
+        </w:rPr>
+        <w:t>)</w:t>
+      </w:r>
+      <w:r>
+        <w:br/>
+      </w:r>
+      <w:r>
+        <w:rPr>
+          <w:rStyle w:val="NormalTok"/>
+        </w:rPr>
+        <w:t>comments &lt;-</w:t>
+      </w:r>
+      <w:r>
+        <w:rPr>
+          <w:rStyle w:val="StringTok"/>
+        </w:rPr>
+        <w:t xml:space="preserve"> </w:t>
+      </w:r>
+      <w:r>
+        <w:rPr>
+          <w:rStyle w:val="NormalTok"/>
+        </w:rPr>
+        <w:t>comments[new_indices,]</w:t>
+      </w:r>
+      <w:r>
+        <w:br/>
+      </w:r>
+      <w:r>
+        <w:br/>
       </w:r>
       <w:r>
         <w:rPr>
           <w:rStyle w:val="CommentTok"/>
         </w:rPr>
-        <w:t>ensure train and test subsets contain approximately normally distributed classes</w:t>
-      </w:r>
-      <w:r>
-        <w:br/>
-      </w:r>
-      <w:r>
-        <w:rPr>
-          <w:rStyle w:val="NormalTok"/>
-        </w:rPr>
-        <w:t>new_indices &lt;-</w:t>
+        <w:t># sample train and test indices</w:t>
+      </w:r>
+      <w:r>
+        <w:br/>
+      </w:r>
+      <w:r>
+        <w:rPr>
+          <w:rStyle w:val="NormalTok"/>
+        </w:rPr>
+        <w:t>num_train_samples &lt;-</w:t>
       </w:r>
       <w:r>
         <w:rPr>
@@ -3075,13 +3127,82 @@
         <w:rPr>
           <w:rStyle w:val="KeywordTok"/>
         </w:rPr>
+        <w:t>round</w:t>
+      </w:r>
+      <w:r>
+        <w:rPr>
+          <w:rStyle w:val="NormalTok"/>
+        </w:rPr>
+        <w:t xml:space="preserve">(num_rows </w:t>
+      </w:r>
+      <w:r>
+        <w:rPr>
+          <w:rStyle w:val="OperatorTok"/>
+        </w:rPr>
+        <w:t>*</w:t>
+      </w:r>
+      <w:r>
+        <w:rPr>
+          <w:rStyle w:val="StringTok"/>
+        </w:rPr>
+        <w:t xml:space="preserve"> </w:t>
+      </w:r>
+      <w:r>
+        <w:rPr>
+          <w:rStyle w:val="FloatTok"/>
+        </w:rPr>
+        <w:t>0.90</w:t>
+      </w:r>
+      <w:r>
+        <w:rPr>
+          <w:rStyle w:val="NormalTok"/>
+        </w:rPr>
+        <w:t>)</w:t>
+      </w:r>
+      <w:r>
+        <w:br/>
+      </w:r>
+      <w:r>
+        <w:rPr>
+          <w:rStyle w:val="NormalTok"/>
+        </w:rPr>
+        <w:t>train_indices &lt;-</w:t>
+      </w:r>
+      <w:r>
+        <w:rPr>
+          <w:rStyle w:val="StringTok"/>
+        </w:rPr>
+        <w:t xml:space="preserve"> </w:t>
+      </w:r>
+      <w:r>
+        <w:rPr>
+          <w:rStyle w:val="KeywordTok"/>
+        </w:rPr>
         <w:t>sample</w:t>
       </w:r>
       <w:r>
         <w:rPr>
           <w:rStyle w:val="NormalTok"/>
         </w:rPr>
-        <w:t xml:space="preserve">(num_rows, </w:t>
+        <w:t>(</w:t>
+      </w:r>
+      <w:r>
+        <w:rPr>
+          <w:rStyle w:val="DecValTok"/>
+        </w:rPr>
+        <w:t>1</w:t>
+      </w:r>
+      <w:r>
+        <w:rPr>
+          <w:rStyle w:val="OperatorTok"/>
+        </w:rPr>
+        <w:t>:</w:t>
+      </w:r>
+      <w:r>
+        <w:rPr>
+          <w:rStyle w:val="NormalTok"/>
+        </w:rPr>
+        <w:t xml:space="preserve">num_rows, num_train_samples, </w:t>
       </w:r>
       <w:r>
         <w:rPr>
@@ -3114,7 +3235,7 @@
         <w:rPr>
           <w:rStyle w:val="NormalTok"/>
         </w:rPr>
-        <w:t>comments &lt;-</w:t>
+        <w:t>test_indices &lt;-</w:t>
       </w:r>
       <w:r>
         <w:rPr>
@@ -3124,30 +3245,53 @@
       </w:r>
       <w:r>
         <w:rPr>
-          <w:rStyle w:val="NormalTok"/>
-        </w:rPr>
-        <w:t>comments[new_indices,]</w:t>
-      </w:r>
-      <w:r>
-        <w:br/>
-      </w:r>
-      <w:r>
-        <w:br/>
-      </w:r>
+          <w:rStyle w:val="KeywordTok"/>
+        </w:rPr>
+        <w:t>setdiff</w:t>
+      </w:r>
+      <w:r>
+        <w:rPr>
+          <w:rStyle w:val="NormalTok"/>
+        </w:rPr>
+        <w:t>(</w:t>
+      </w:r>
+      <w:r>
+        <w:rPr>
+          <w:rStyle w:val="DecValTok"/>
+        </w:rPr>
+        <w:t>1</w:t>
+      </w:r>
+      <w:r>
+        <w:rPr>
+          <w:rStyle w:val="OperatorTok"/>
+        </w:rPr>
+        <w:t>:</w:t>
+      </w:r>
+      <w:r>
+        <w:rPr>
+          <w:rStyle w:val="NormalTok"/>
+        </w:rPr>
+        <w:t>num_train_samples, train_indices)</w:t>
+      </w:r>
+    </w:p>
+    <w:p>
+      <w:pPr>
+        <w:pStyle w:val="SourceCode"/>
+      </w:pPr>
       <w:r>
         <w:rPr>
           <w:rStyle w:val="CommentTok"/>
         </w:rPr>
-        <w:t># sample train and test indices</w:t>
-      </w:r>
-      <w:r>
-        <w:br/>
-      </w:r>
-      <w:r>
-        <w:rPr>
-          <w:rStyle w:val="NormalTok"/>
-        </w:rPr>
-        <w:t>num_train_samples &lt;-</w:t>
+        <w:t># create train/test datasets</w:t>
+      </w:r>
+      <w:r>
+        <w:br/>
+      </w:r>
+      <w:r>
+        <w:rPr>
+          <w:rStyle w:val="NormalTok"/>
+        </w:rPr>
+        <w:t>x_train &lt;-</w:t>
       </w:r>
       <w:r>
         <w:rPr>
@@ -3157,260 +3301,78 @@
       </w:r>
       <w:r>
         <w:rPr>
+          <w:rStyle w:val="NormalTok"/>
+        </w:rPr>
+        <w:t xml:space="preserve">comments[train_indices, </w:t>
+      </w:r>
+      <w:r>
+        <w:rPr>
           <w:rStyle w:val="KeywordTok"/>
         </w:rPr>
-        <w:t>round</w:t>
-      </w:r>
-      <w:r>
-        <w:rPr>
-          <w:rStyle w:val="NormalTok"/>
-        </w:rPr>
-        <w:t xml:space="preserve">(num_rows </w:t>
+        <w:t>c</w:t>
+      </w:r>
+      <w:r>
+        <w:rPr>
+          <w:rStyle w:val="NormalTok"/>
+        </w:rPr>
+        <w:t>(</w:t>
+      </w:r>
+      <w:r>
+        <w:rPr>
+          <w:rStyle w:val="StringTok"/>
+        </w:rPr>
+        <w:t>"commentBody"</w:t>
+      </w:r>
+      <w:r>
+        <w:rPr>
+          <w:rStyle w:val="NormalTok"/>
+        </w:rPr>
+        <w:t>,</w:t>
+      </w:r>
+      <w:r>
+        <w:rPr>
+          <w:rStyle w:val="StringTok"/>
+        </w:rPr>
+        <w:t>"sectionName"</w:t>
+      </w:r>
+      <w:r>
+        <w:rPr>
+          <w:rStyle w:val="NormalTok"/>
+        </w:rPr>
+        <w:t>)]</w:t>
+      </w:r>
+      <w:r>
+        <w:br/>
+      </w:r>
+      <w:r>
+        <w:rPr>
+          <w:rStyle w:val="NormalTok"/>
+        </w:rPr>
+        <w:t>y_train &lt;-</w:t>
+      </w:r>
+      <w:r>
+        <w:rPr>
+          <w:rStyle w:val="StringTok"/>
+        </w:rPr>
+        <w:t xml:space="preserve"> </w:t>
+      </w:r>
+      <w:r>
+        <w:rPr>
+          <w:rStyle w:val="NormalTok"/>
+        </w:rPr>
+        <w:t>comments</w:t>
       </w:r>
       <w:r>
         <w:rPr>
           <w:rStyle w:val="OperatorTok"/>
         </w:rPr>
-        <w:t>*</w:t>
-      </w:r>
-      <w:r>
-        <w:rPr>
-          <w:rStyle w:val="StringTok"/>
-        </w:rPr>
-        <w:t xml:space="preserve"> </w:t>
-      </w:r>
-      <w:r>
-        <w:rPr>
-          <w:rStyle w:val="FloatTok"/>
-        </w:rPr>
-        <w:t>0.90</w:t>
-      </w:r>
-      <w:r>
-        <w:rPr>
-          <w:rStyle w:val="NormalTok"/>
-        </w:rPr>
-        <w:t>)</w:t>
-      </w:r>
-      <w:r>
-        <w:br/>
-      </w:r>
-      <w:r>
-        <w:rPr>
-          <w:rStyle w:val="NormalTok"/>
-        </w:rPr>
-        <w:t>train_indices &lt;-</w:t>
-      </w:r>
-      <w:r>
-        <w:rPr>
-          <w:rStyle w:val="StringTok"/>
-        </w:rPr>
-        <w:t xml:space="preserve"> </w:t>
-      </w:r>
-      <w:r>
-        <w:rPr>
-          <w:rStyle w:val="KeywordTok"/>
-        </w:rPr>
-        <w:t>sample</w:t>
-      </w:r>
-      <w:r>
-        <w:rPr>
-          <w:rStyle w:val="NormalTok"/>
-        </w:rPr>
-        <w:t>(</w:t>
-      </w:r>
-      <w:r>
-        <w:rPr>
-          <w:rStyle w:val="DecValTok"/>
-        </w:rPr>
-        <w:t>1</w:t>
-      </w:r>
-      <w:r>
-        <w:rPr>
-          <w:rStyle w:val="OperatorTok"/>
-        </w:rPr>
-        <w:t>:</w:t>
-      </w:r>
-      <w:r>
-        <w:rPr>
-          <w:rStyle w:val="NormalTok"/>
-        </w:rPr>
-        <w:t xml:space="preserve">num_rows, num_train_samples, </w:t>
-      </w:r>
-      <w:r>
-        <w:rPr>
-          <w:rStyle w:val="DataTypeTok"/>
-        </w:rPr>
-        <w:t>replace =</w:t>
-      </w:r>
-      <w:r>
-        <w:rPr>
-          <w:rStyle w:val="NormalTok"/>
-        </w:rPr>
-        <w:t xml:space="preserve"> </w:t>
-      </w:r>
-      <w:r>
-        <w:rPr>
-          <w:rStyle w:val="OtherTok"/>
-        </w:rPr>
-        <w:t>FALSE</w:t>
-      </w:r>
-      <w:r>
-        <w:rPr>
-          <w:rStyle w:val="NormalTok"/>
-        </w:rPr>
-        <w:t>)</w:t>
-      </w:r>
-      <w:r>
-        <w:br/>
-      </w:r>
-      <w:r>
-        <w:rPr>
-          <w:rStyle w:val="NormalTok"/>
-        </w:rPr>
-        <w:t>test_indices &lt;-</w:t>
-      </w:r>
-      <w:r>
-        <w:rPr>
-          <w:rStyle w:val="StringTok"/>
-        </w:rPr>
-        <w:t xml:space="preserve"> </w:t>
-      </w:r>
-      <w:r>
-        <w:rPr>
-          <w:rStyle w:val="KeywordTok"/>
-        </w:rPr>
-        <w:t>setdiff</w:t>
-      </w:r>
-      <w:r>
-        <w:rPr>
-          <w:rStyle w:val="NormalTok"/>
-        </w:rPr>
-        <w:t>(</w:t>
-      </w:r>
-      <w:r>
-        <w:rPr>
-          <w:rStyle w:val="DecValTok"/>
-        </w:rPr>
-        <w:t>1</w:t>
-      </w:r>
-      <w:r>
-        <w:rPr>
-          <w:rStyle w:val="OperatorTok"/>
-        </w:rPr>
-        <w:t>:</w:t>
-      </w:r>
-      <w:r>
-        <w:rPr>
-          <w:rStyle w:val="NormalTok"/>
-        </w:rPr>
-        <w:t>num_train_samples, train_indices)</w:t>
-      </w:r>
-    </w:p>
-    <w:p>
-      <w:pPr>
-        <w:pStyle w:val="SourceCode"/>
-      </w:pPr>
-      <w:r>
-        <w:rPr>
-          <w:rStyle w:val="CommentTok"/>
-        </w:rPr>
-        <w:t># create train/test datasets</w:t>
-      </w:r>
-      <w:r>
-        <w:br/>
-      </w:r>
-      <w:r>
-        <w:rPr>
-          <w:rStyle w:val="NormalTok"/>
-        </w:rPr>
-        <w:t>x_train &lt;-</w:t>
-      </w:r>
-      <w:r>
-        <w:rPr>
-          <w:rStyle w:val="StringTok"/>
-        </w:rPr>
-        <w:t xml:space="preserve"> </w:t>
-      </w:r>
-      <w:r>
-        <w:rPr>
-          <w:rStyle w:val="NormalTok"/>
-        </w:rPr>
-        <w:t xml:space="preserve">comments[train_indices, </w:t>
-      </w:r>
-      <w:r>
-        <w:rPr>
-          <w:rStyle w:val="KeywordTok"/>
-        </w:rPr>
-        <w:t>c</w:t>
-      </w:r>
-      <w:r>
-        <w:rPr>
-          <w:rStyle w:val="NormalTok"/>
-        </w:rPr>
-        <w:t>(</w:t>
-      </w:r>
-      <w:r>
-        <w:rPr>
-          <w:rStyle w:val="StringTok"/>
-        </w:rPr>
-        <w:t>"commentBody"</w:t>
-      </w:r>
-      <w:r>
-        <w:rPr>
-          <w:rStyle w:val="NormalTok"/>
-        </w:rPr>
-        <w:t>,</w:t>
-      </w:r>
-      <w:r>
-        <w:rPr>
-          <w:rStyle w:val="StringTok"/>
-        </w:rPr>
-        <w:t>"sectionName"</w:t>
-      </w:r>
-      <w:r>
-        <w:rPr>
-          <w:rStyle w:val="NormalTok"/>
-        </w:rPr>
-        <w:t>)]</w:t>
-      </w:r>
-      <w:r>
-        <w:br/>
-      </w:r>
-      <w:r>
-        <w:rPr>
-          <w:rStyle w:val="NormalTok"/>
-        </w:rPr>
-        <w:t>y_train &lt;-</w:t>
-      </w:r>
-      <w:r>
-        <w:rPr>
-          <w:rStyle w:val="StringTok"/>
-        </w:rPr>
-        <w:t xml:space="preserve"> </w:t>
-      </w:r>
-      <w:r>
-        <w:rPr>
-          <w:rStyle w:val="NormalTok"/>
-        </w:rPr>
-        <w:t>comments</w:t>
-      </w:r>
-      <w:r>
-        <w:rPr>
-          <w:rStyle w:val="OperatorTok"/>
-        </w:rPr>
         <w:t>$</w:t>
       </w:r>
       <w:r>
         <w:rPr>
           <w:rStyle w:val="NormalTok"/>
         </w:rPr>
-        <w:t>newDesk[</w:t>
-      </w:r>
-      <w:r>
-        <w:rPr>
-          <w:rStyle w:val="NormalTok"/>
-        </w:rPr>
-        <w:t>train_indices]</w:t>
+        <w:t>newDesk[train_indices]</w:t>
       </w:r>
       <w:r>
         <w:br/>
@@ -3510,6 +3472,7 @@
       <w:bookmarkStart w:id="17" w:name="analyze-text"/>
       <w:bookmarkStart w:id="18" w:name="_Toc24996799"/>
       <w:r>
+        <w:lastRenderedPageBreak/>
         <w:t>Analyze text</w:t>
       </w:r>
       <w:bookmarkEnd w:id="17"/>
@@ -3520,14 +3483,7 @@
         <w:pStyle w:val="FirstParagraph"/>
       </w:pPr>
       <w:r>
-        <w:t>The comments/text need to be converted into machine readable form (numeric form) before we can work with them. Let’s first</w:t>
-      </w:r>
-      <w:r>
-        <w:t xml:space="preserve"> analyze how many unique words we have in our dataset. Note that </w:t>
-      </w:r>
-      <w:r>
-        <w:lastRenderedPageBreak/>
-        <w:t>this is just a rough estimate, because we have not (yet) filtered symbols and other non-needed characters from the comments.</w:t>
+        <w:t>The comments/text need to be converted into machine readable form (numeric form) before we can work with them. Let’s first analyze how many unique words we have in our dataset. Note that this is just a rough estimate, because we have not (yet) filtered symbols and other non-needed characters from the comments.</w:t>
       </w:r>
     </w:p>
     <w:p>
@@ -3604,13 +3560,7 @@
         <w:rPr>
           <w:rStyle w:val="NormalTok"/>
         </w:rPr>
-        <w:t>(x_</w:t>
-      </w:r>
-      <w:r>
-        <w:rPr>
-          <w:rStyle w:val="NormalTok"/>
-        </w:rPr>
-        <w:t>train))</w:t>
+        <w:t>(x_train))</w:t>
       </w:r>
       <w:r>
         <w:br/>
@@ -3832,13 +3782,7 @@
         <w:rPr>
           <w:rStyle w:val="KeywordTok"/>
         </w:rPr>
-        <w:t>fit</w:t>
-      </w:r>
-      <w:r>
-        <w:rPr>
-          <w:rStyle w:val="KeywordTok"/>
-        </w:rPr>
-        <w:t>_text_tokenizer</w:t>
+        <w:t>fit_text_tokenizer</w:t>
       </w:r>
       <w:r>
         <w:rPr>
@@ -4022,22 +3966,43 @@
         <w:rPr>
           <w:rStyle w:val="VerbatimChar"/>
         </w:rPr>
+        <w:t>## $and</w:t>
+      </w:r>
+      <w:r>
+        <w:br/>
+      </w:r>
+      <w:r>
+        <w:rPr>
+          <w:rStyle w:val="VerbatimChar"/>
+        </w:rPr>
+        <w:t>## [1] 3</w:t>
+      </w:r>
+      <w:r>
+        <w:br/>
+      </w:r>
+      <w:r>
+        <w:rPr>
+          <w:rStyle w:val="VerbatimChar"/>
+        </w:rPr>
         <w:t xml:space="preserve">## </w:t>
       </w:r>
       <w:r>
-        <w:rPr>
-          <w:rStyle w:val="VerbatimChar"/>
-        </w:rPr>
-        <w:t>$and</w:t>
-      </w:r>
-      <w:r>
-        <w:br/>
-      </w:r>
-      <w:r>
-        <w:rPr>
-          <w:rStyle w:val="VerbatimChar"/>
-        </w:rPr>
-        <w:t>## [1] 3</w:t>
+        <w:br/>
+      </w:r>
+      <w:r>
+        <w:rPr>
+          <w:rStyle w:val="VerbatimChar"/>
+        </w:rPr>
+        <w:t>## $of</w:t>
+      </w:r>
+      <w:r>
+        <w:br/>
+      </w:r>
+      <w:r>
+        <w:rPr>
+          <w:rStyle w:val="VerbatimChar"/>
+        </w:rPr>
+        <w:t>## [1] 4</w:t>
       </w:r>
       <w:r>
         <w:br/>
@@ -4055,16 +4020,16 @@
         <w:rPr>
           <w:rStyle w:val="VerbatimChar"/>
         </w:rPr>
-        <w:t>## $of</w:t>
-      </w:r>
-      <w:r>
-        <w:br/>
-      </w:r>
-      <w:r>
-        <w:rPr>
-          <w:rStyle w:val="VerbatimChar"/>
-        </w:rPr>
-        <w:t>## [1] 4</w:t>
+        <w:t>## $a</w:t>
+      </w:r>
+      <w:r>
+        <w:br/>
+      </w:r>
+      <w:r>
+        <w:rPr>
+          <w:rStyle w:val="VerbatimChar"/>
+        </w:rPr>
+        <w:t>## [1] 5</w:t>
       </w:r>
       <w:r>
         <w:br/>
@@ -4082,16 +4047,66 @@
         <w:rPr>
           <w:rStyle w:val="VerbatimChar"/>
         </w:rPr>
-        <w:t>## $a</w:t>
-      </w:r>
-      <w:r>
-        <w:br/>
-      </w:r>
-      <w:r>
-        <w:rPr>
-          <w:rStyle w:val="VerbatimChar"/>
-        </w:rPr>
-        <w:t>## [1] 5</w:t>
+        <w:t>## $br</w:t>
+      </w:r>
+      <w:r>
+        <w:br/>
+      </w:r>
+      <w:r>
+        <w:rPr>
+          <w:rStyle w:val="VerbatimChar"/>
+        </w:rPr>
+        <w:t>## [1] 6</w:t>
+      </w:r>
+    </w:p>
+    <w:p>
+      <w:pPr>
+        <w:pStyle w:val="SourceCode"/>
+      </w:pPr>
+      <w:r>
+        <w:rPr>
+          <w:rStyle w:val="KeywordTok"/>
+        </w:rPr>
+        <w:t>tail</w:t>
+      </w:r>
+      <w:r>
+        <w:rPr>
+          <w:rStyle w:val="NormalTok"/>
+        </w:rPr>
+        <w:t>(tokenizer</w:t>
+      </w:r>
+      <w:r>
+        <w:rPr>
+          <w:rStyle w:val="OperatorTok"/>
+        </w:rPr>
+        <w:t>$</w:t>
+      </w:r>
+      <w:r>
+        <w:rPr>
+          <w:rStyle w:val="NormalTok"/>
+        </w:rPr>
+        <w:t>word_index)</w:t>
+      </w:r>
+    </w:p>
+    <w:p>
+      <w:pPr>
+        <w:pStyle w:val="SourceCode"/>
+      </w:pPr>
+      <w:r>
+        <w:rPr>
+          <w:rStyle w:val="VerbatimChar"/>
+        </w:rPr>
+        <w:lastRenderedPageBreak/>
+        <w:t>## $`american'`</w:t>
+      </w:r>
+      <w:r>
+        <w:br/>
+      </w:r>
+      <w:r>
+        <w:rPr>
+          <w:rStyle w:val="VerbatimChar"/>
+        </w:rPr>
+        <w:t>## [1] 82094</w:t>
       </w:r>
       <w:r>
         <w:br/>
@@ -4109,83 +4124,6 @@
         <w:rPr>
           <w:rStyle w:val="VerbatimChar"/>
         </w:rPr>
-        <w:t>## $br</w:t>
-      </w:r>
-      <w:r>
-        <w:br/>
-      </w:r>
-      <w:r>
-        <w:rPr>
-          <w:rStyle w:val="VerbatimChar"/>
-        </w:rPr>
-        <w:t>## [1] 6</w:t>
-      </w:r>
-    </w:p>
-    <w:p>
-      <w:pPr>
-        <w:pStyle w:val="SourceCode"/>
-      </w:pPr>
-      <w:r>
-        <w:rPr>
-          <w:rStyle w:val="KeywordTok"/>
-        </w:rPr>
-        <w:t>tail</w:t>
-      </w:r>
-      <w:r>
-        <w:rPr>
-          <w:rStyle w:val="NormalTok"/>
-        </w:rPr>
-        <w:t>(tokenizer</w:t>
-      </w:r>
-      <w:r>
-        <w:rPr>
-          <w:rStyle w:val="OperatorTok"/>
-        </w:rPr>
-        <w:t>$</w:t>
-      </w:r>
-      <w:r>
-        <w:rPr>
-          <w:rStyle w:val="NormalTok"/>
-        </w:rPr>
-        <w:t>word_index)</w:t>
-      </w:r>
-    </w:p>
-    <w:p>
-      <w:pPr>
-        <w:pStyle w:val="SourceCode"/>
-      </w:pPr>
-      <w:r>
-        <w:rPr>
-          <w:rStyle w:val="VerbatimChar"/>
-        </w:rPr>
-        <w:t>## $`american'`</w:t>
-      </w:r>
-      <w:r>
-        <w:br/>
-      </w:r>
-      <w:r>
-        <w:rPr>
-          <w:rStyle w:val="VerbatimChar"/>
-        </w:rPr>
-        <w:t>## [1] 82094</w:t>
-      </w:r>
-      <w:r>
-        <w:br/>
-      </w:r>
-      <w:r>
-        <w:rPr>
-          <w:rStyle w:val="VerbatimChar"/>
-        </w:rPr>
-        <w:t xml:space="preserve">## </w:t>
-      </w:r>
-      <w:r>
-        <w:br/>
-      </w:r>
-      <w:r>
-        <w:rPr>
-          <w:rStyle w:val="VerbatimChar"/>
-        </w:rPr>
-        <w:lastRenderedPageBreak/>
         <w:t>## $chainsaw</w:t>
       </w:r>
       <w:r>
@@ -4323,10 +4261,7 @@
         <w:pStyle w:val="FirstParagraph"/>
       </w:pPr>
       <w:r>
-        <w:t>One-hot-coding every word for every comment (i.e. producing a binary word-vector for every word of every comment) is very computationally expensive. Instead, with neural networks we c</w:t>
-      </w:r>
-      <w:r>
-        <w:t>an use an embedded layer to represent word-sequences in more compact form (by using a fixed number of coefficients).</w:t>
+        <w:t>One-hot-coding every word for every comment (i.e. producing a binary word-vector for every word of every comment) is very computationally expensive. Instead, with neural networks we can use an embedded layer to represent word-sequences in more compact form (by using a fixed number of coefficients).</w:t>
       </w:r>
     </w:p>
     <w:p>
@@ -4354,13 +4289,7 @@
         <w:rPr>
           <w:rStyle w:val="NormalTok"/>
         </w:rPr>
-        <w:t>train</w:t>
-      </w:r>
-      <w:r>
-        <w:rPr>
-          <w:rStyle w:val="NormalTok"/>
-        </w:rPr>
-        <w:t>_vectors &lt;-</w:t>
+        <w:t>train_vectors &lt;-</w:t>
       </w:r>
       <w:r>
         <w:rPr>
@@ -4488,13 +4417,7 @@
         <w:rPr>
           <w:rStyle w:val="VerbatimChar"/>
         </w:rPr>
-        <w:t xml:space="preserve">##  [1]  366 5290 5215   93  827   22    2   70    1 </w:t>
-      </w:r>
-      <w:r>
-        <w:rPr>
-          <w:rStyle w:val="VerbatimChar"/>
-        </w:rPr>
-        <w:t>3905   22 7387    3   69  436</w:t>
+        <w:t>##  [1]  366 5290 5215   93  827   22    2   70    1 3905   22 7387    3   69  436</w:t>
       </w:r>
       <w:r>
         <w:br/>
@@ -4532,10 +4455,7 @@
         <w:pStyle w:val="FirstParagraph"/>
       </w:pPr>
       <w:r>
-        <w:t>Due to the fact that every word-sequence is of variable length, each sequence should be sta</w:t>
-      </w:r>
-      <w:r>
-        <w:t>ndardized to a fixed length before it can be fed to the neural network (which expects every input to have a common size).</w:t>
+        <w:t>Due to the fact that every word-sequence is of variable length, each sequence should be standardized to a fixed length before it can be fed to the neural network (which expects every input to have a common size).</w:t>
       </w:r>
     </w:p>
     <w:p>
@@ -4611,13 +4531,7 @@
         <w:rPr>
           <w:rStyle w:val="StringTok"/>
         </w:rPr>
-        <w:t>"Train V</w:t>
-      </w:r>
-      <w:r>
-        <w:rPr>
-          <w:rStyle w:val="StringTok"/>
-        </w:rPr>
-        <w:t>ector Lengths Distribution"</w:t>
+        <w:t>"Train Vector Lengths Distribution"</w:t>
       </w:r>
       <w:r>
         <w:rPr>
@@ -4774,10 +4688,7 @@
         <w:t>Next</w:t>
       </w:r>
       <w:r>
-        <w:t>: Set a max sequ</w:t>
-      </w:r>
-      <w:r>
-        <w:t>ence length to 195 words and pad vectors less than this with zeros.</w:t>
+        <w:t>: Set a max sequence length to 195 words and pad vectors less than this with zeros.</w:t>
       </w:r>
     </w:p>
     <w:p>
@@ -4929,24 +4840,18 @@
         <w:rPr>
           <w:rStyle w:val="DataTypeTok"/>
         </w:rPr>
-        <w:t>maxle</w:t>
+        <w:t>maxlen =</w:t>
+      </w:r>
+      <w:r>
+        <w:rPr>
+          <w:rStyle w:val="NormalTok"/>
+        </w:rPr>
+        <w:t xml:space="preserve"> vector_len, </w:t>
       </w:r>
       <w:r>
         <w:rPr>
           <w:rStyle w:val="DataTypeTok"/>
         </w:rPr>
-        <w:t>n =</w:t>
-      </w:r>
-      <w:r>
-        <w:rPr>
-          <w:rStyle w:val="NormalTok"/>
-        </w:rPr>
-        <w:t xml:space="preserve"> vector_len, </w:t>
-      </w:r>
-      <w:r>
-        <w:rPr>
-          <w:rStyle w:val="DataTypeTok"/>
-        </w:rPr>
         <w:t>padding =</w:t>
       </w:r>
       <w:r>
@@ -5024,13 +4929,7 @@
         <w:rPr>
           <w:rStyle w:val="VerbatimChar"/>
         </w:rPr>
-        <w:t xml:space="preserve">## [1,]  366 5290 5215   93  827   22    2   70    1  3905    22  7387     3   </w:t>
-      </w:r>
-      <w:r>
-        <w:rPr>
-          <w:rStyle w:val="VerbatimChar"/>
-        </w:rPr>
-        <w:t xml:space="preserve"> 69</w:t>
+        <w:t>## [1,]  366 5290 5215   93  827   22    2   70    1  3905    22  7387     3    69</w:t>
       </w:r>
       <w:r>
         <w:br/>
@@ -5066,13 +4965,7 @@
         <w:rPr>
           <w:rStyle w:val="VerbatimChar"/>
         </w:rPr>
-        <w:t>## [1,]    2</w:t>
-      </w:r>
-      <w:r>
-        <w:rPr>
-          <w:rStyle w:val="VerbatimChar"/>
-        </w:rPr>
-        <w:t>8   496    39    91    48   284    13    72     0     0     0     0</w:t>
+        <w:t>## [1,]    28   496    39    91    48   284    13    72     0     0     0     0</w:t>
       </w:r>
       <w:r>
         <w:br/>
@@ -5100,13 +4993,7 @@
         <w:rPr>
           <w:rStyle w:val="VerbatimChar"/>
         </w:rPr>
-        <w:t>##      [,51] [,52] [,53] [,</w:t>
-      </w:r>
-      <w:r>
-        <w:rPr>
-          <w:rStyle w:val="VerbatimChar"/>
-        </w:rPr>
-        <w:t>54] [,55] [,56] [,57] [,58] [,59] [,60] [,61] [,62]</w:t>
+        <w:t>##      [,51] [,52] [,53] [,54] [,55] [,56] [,57] [,58] [,59] [,60] [,61] [,62]</w:t>
       </w:r>
       <w:r>
         <w:br/>
@@ -5133,13 +5020,7 @@
         <w:rPr>
           <w:rStyle w:val="VerbatimChar"/>
         </w:rPr>
-        <w:t xml:space="preserve">## [1,]     0     0     0     0     0     0 </w:t>
-      </w:r>
-      <w:r>
-        <w:rPr>
-          <w:rStyle w:val="VerbatimChar"/>
-        </w:rPr>
-        <w:t xml:space="preserve">    0     0     0     0     0     0</w:t>
+        <w:t>## [1,]     0     0     0     0     0     0     0     0     0     0     0     0</w:t>
       </w:r>
       <w:r>
         <w:br/>
@@ -5193,13 +5074,7 @@
         <w:rPr>
           <w:rStyle w:val="VerbatimChar"/>
         </w:rPr>
-        <w:t xml:space="preserve">## [1,]     0      </w:t>
-      </w:r>
-      <w:r>
-        <w:rPr>
-          <w:rStyle w:val="VerbatimChar"/>
-        </w:rPr>
-        <w:t>0      0      0      0      0      0      0      0      0</w:t>
+        <w:t>## [1,]     0      0      0      0      0      0      0      0      0      0</w:t>
       </w:r>
       <w:r>
         <w:br/>
@@ -5226,13 +5101,7 @@
         <w:rPr>
           <w:rStyle w:val="VerbatimChar"/>
         </w:rPr>
-        <w:t>##      [,119] [,120] [,121] [,122] [,123]</w:t>
-      </w:r>
-      <w:r>
-        <w:rPr>
-          <w:rStyle w:val="VerbatimChar"/>
-        </w:rPr>
-        <w:t xml:space="preserve"> [,124] [,125] [,126] [,127] [,128]</w:t>
+        <w:t>##      [,119] [,120] [,121] [,122] [,123] [,124] [,125] [,126] [,127] [,128]</w:t>
       </w:r>
       <w:r>
         <w:br/>
@@ -5259,13 +5128,7 @@
         <w:rPr>
           <w:rStyle w:val="VerbatimChar"/>
         </w:rPr>
-        <w:t xml:space="preserve">## [1,]      0      0      0      0      0      0      0      0 </w:t>
-      </w:r>
-      <w:r>
-        <w:rPr>
-          <w:rStyle w:val="VerbatimChar"/>
-        </w:rPr>
-        <w:t xml:space="preserve">     0      0</w:t>
+        <w:t>## [1,]      0      0      0      0      0      0      0      0      0      0</w:t>
       </w:r>
       <w:r>
         <w:br/>
@@ -5301,13 +5164,7 @@
         <w:rPr>
           <w:rStyle w:val="VerbatimChar"/>
         </w:rPr>
-        <w:t xml:space="preserve">## [1,] </w:t>
-      </w:r>
-      <w:r>
-        <w:rPr>
-          <w:rStyle w:val="VerbatimChar"/>
-        </w:rPr>
-        <w:t xml:space="preserve">     0      0      0      0      0      0      0      0      0      0</w:t>
+        <w:t>## [1,]      0      0      0      0      0      0      0      0      0      0</w:t>
       </w:r>
       <w:r>
         <w:br/>
@@ -5334,13 +5191,7 @@
         <w:rPr>
           <w:rStyle w:val="VerbatimChar"/>
         </w:rPr>
-        <w:t>##      [,169] [,170] [,171] [</w:t>
-      </w:r>
-      <w:r>
-        <w:rPr>
-          <w:rStyle w:val="VerbatimChar"/>
-        </w:rPr>
-        <w:t>,172] [,173] [,174] [,175] [,176] [,177] [,178]</w:t>
+        <w:t>##      [,169] [,170] [,171] [,172] [,173] [,174] [,175] [,176] [,177] [,178]</w:t>
       </w:r>
       <w:r>
         <w:br/>
@@ -5367,13 +5218,7 @@
         <w:rPr>
           <w:rStyle w:val="VerbatimChar"/>
         </w:rPr>
-        <w:t xml:space="preserve">## [1,]      0      0      0      0      0      0   </w:t>
-      </w:r>
-      <w:r>
-        <w:rPr>
-          <w:rStyle w:val="VerbatimChar"/>
-        </w:rPr>
-        <w:t xml:space="preserve">   0      0      0      0</w:t>
+        <w:t>## [1,]      0      0      0      0      0      0      0      0      0      0</w:t>
       </w:r>
       <w:r>
         <w:br/>
@@ -5434,13 +5279,7 @@
         <w:rPr>
           <w:rStyle w:val="KeywordTok"/>
         </w:rPr>
-        <w:t>as</w:t>
-      </w:r>
-      <w:r>
-        <w:rPr>
-          <w:rStyle w:val="KeywordTok"/>
-        </w:rPr>
-        <w:t>.factor</w:t>
+        <w:t>as.factor</w:t>
       </w:r>
       <w:r>
         <w:rPr>
@@ -5618,10 +5457,7 @@
       <w:bookmarkStart w:id="29" w:name="create-keras-model"/>
       <w:bookmarkStart w:id="30" w:name="_Toc24996805"/>
       <w:r>
-        <w:t>Create Keras</w:t>
-      </w:r>
-      <w:r>
-        <w:t xml:space="preserve"> model</w:t>
+        <w:t>Create Keras model</w:t>
       </w:r>
       <w:bookmarkEnd w:id="29"/>
       <w:bookmarkEnd w:id="30"/>
@@ -5631,10 +5467,7 @@
         <w:pStyle w:val="FirstParagraph"/>
       </w:pPr>
       <w:r>
-        <w:t>Below is the neural network architecture. We are using a sequential model with 4 fully connected layers, 1 pooling layer, and 2 dropout layers. Notice the use of the embedding layer to represent vectorized words in compact form (input dim = 82099 an</w:t>
-      </w:r>
-      <w:r>
-        <w:t>d output = 300).</w:t>
+        <w:t>Below is the neural network architecture. We are using a sequential model with 4 fully connected layers, 1 pooling layer, and 2 dropout layers. Notice the use of the embedding layer to represent vectorized words in compact form (input dim = 82099 and output = 300).</w:t>
       </w:r>
     </w:p>
     <w:p>
@@ -6164,13 +5997,7 @@
         <w:rPr>
           <w:rStyle w:val="VerbatimChar"/>
         </w:rPr>
-        <w:t>## _______________________</w:t>
-      </w:r>
-      <w:r>
-        <w:rPr>
-          <w:rStyle w:val="VerbatimChar"/>
-        </w:rPr>
-        <w:t>_________________________________________________________</w:t>
+        <w:t>## ________________________________________________________________________________</w:t>
       </w:r>
       <w:r>
         <w:br/>
@@ -6215,13 +6042,7 @@
         <w:rPr>
           <w:rStyle w:val="VerbatimChar"/>
         </w:rPr>
-        <w:t>## g</w:t>
-      </w:r>
-      <w:r>
-        <w:rPr>
-          <w:rStyle w:val="VerbatimChar"/>
-        </w:rPr>
-        <w:t xml:space="preserve">lobal_average_pooling1d (GlobalAve (None, 300)                     0           </w:t>
+        <w:t xml:space="preserve">## global_average_pooling1d (GlobalAve (None, 300)                     0           </w:t>
       </w:r>
       <w:r>
         <w:br/>
@@ -6248,13 +6069,7 @@
         <w:rPr>
           <w:rStyle w:val="VerbatimChar"/>
         </w:rPr>
-        <w:t>## _____</w:t>
-      </w:r>
-      <w:r>
-        <w:rPr>
-          <w:rStyle w:val="VerbatimChar"/>
-        </w:rPr>
-        <w:t>___________________________________________________________________________</w:t>
+        <w:t>## ________________________________________________________________________________</w:t>
       </w:r>
       <w:r>
         <w:br/>
@@ -6281,13 +6096,7 @@
         <w:rPr>
           <w:rStyle w:val="VerbatimChar"/>
         </w:rPr>
-        <w:t>## dense_1 (</w:t>
-      </w:r>
-      <w:r>
-        <w:rPr>
-          <w:rStyle w:val="VerbatimChar"/>
-        </w:rPr>
-        <w:t xml:space="preserve">Dense)                     (None, 75)                      11325       </w:t>
+        <w:t xml:space="preserve">## dense_1 (Dense)                     (None, 75)                      11325       </w:t>
       </w:r>
       <w:r>
         <w:br/>
@@ -6314,13 +6123,7 @@
         <w:rPr>
           <w:rStyle w:val="VerbatimChar"/>
         </w:rPr>
-        <w:t>## _____________</w:t>
-      </w:r>
-      <w:r>
-        <w:rPr>
-          <w:rStyle w:val="VerbatimChar"/>
-        </w:rPr>
-        <w:t>___________________________________________________________________</w:t>
+        <w:t>## ________________________________________________________________________________</w:t>
       </w:r>
       <w:r>
         <w:br/>
@@ -6347,13 +6150,7 @@
         <w:rPr>
           <w:rStyle w:val="VerbatimChar"/>
         </w:rPr>
-        <w:t>## Total params: 24,</w:t>
-      </w:r>
-      <w:r>
-        <w:rPr>
-          <w:rStyle w:val="VerbatimChar"/>
-        </w:rPr>
-        <w:t>689,139</w:t>
+        <w:t>## Total params: 24,689,139</w:t>
       </w:r>
       <w:r>
         <w:br/>
@@ -6450,13 +6247,7 @@
         <w:rPr>
           <w:rStyle w:val="DataTypeTok"/>
         </w:rPr>
-        <w:t>optimize</w:t>
-      </w:r>
-      <w:r>
-        <w:rPr>
-          <w:rStyle w:val="DataTypeTok"/>
-        </w:rPr>
-        <w:t>r =</w:t>
+        <w:t>optimizer =</w:t>
       </w:r>
       <w:r>
         <w:rPr>
@@ -6642,13 +6433,7 @@
         <w:rPr>
           <w:rStyle w:val="KeywordTok"/>
         </w:rPr>
-        <w:t>file.</w:t>
-      </w:r>
-      <w:r>
-        <w:rPr>
-          <w:rStyle w:val="KeywordTok"/>
-        </w:rPr>
-        <w:t>path</w:t>
+        <w:t>file.path</w:t>
       </w:r>
       <w:r>
         <w:rPr>
@@ -7130,13 +6915,7 @@
         <w:rPr>
           <w:rStyle w:val="CommentTok"/>
         </w:rPr>
-        <w:t># pass callback to trai</w:t>
-      </w:r>
-      <w:r>
-        <w:rPr>
-          <w:rStyle w:val="CommentTok"/>
-        </w:rPr>
-        <w:t>ning</w:t>
+        <w:t># pass callback to training</w:t>
       </w:r>
       <w:r>
         <w:br/>
@@ -7271,13 +7050,7 @@
         <w:rPr>
           <w:rStyle w:val="KeywordTok"/>
         </w:rPr>
-        <w:t>evaluat</w:t>
-      </w:r>
-      <w:r>
-        <w:rPr>
-          <w:rStyle w:val="KeywordTok"/>
-        </w:rPr>
-        <w:t>e</w:t>
+        <w:t>evaluate</w:t>
       </w:r>
       <w:r>
         <w:rPr>
@@ -7400,10 +7173,7 @@
         <w:pStyle w:val="BodyText"/>
       </w:pPr>
       <w:r>
-        <w:t>The training plot is highly indicative of what is happenin</w:t>
-      </w:r>
-      <w:r>
-        <w:t xml:space="preserve">g here. From the training plot we see that model begins to overfit the training set </w:t>
+        <w:t xml:space="preserve">The training plot is highly indicative of what is happening here. From the training plot we see that model begins to overfit the training set </w:t>
       </w:r>
       <w:r>
         <w:t>by</w:t>
@@ -7450,10 +7220,7 @@
         <w:pStyle w:val="BodyText"/>
       </w:pPr>
       <w:r>
-        <w:t>Why does the model have poor prediction accu</w:t>
-      </w:r>
-      <w:r>
-        <w:t xml:space="preserve">racy on the test set? This is due to the generic nature of reader comments for NYT articles (and the topics created for them). Many comments are </w:t>
+        <w:t xml:space="preserve">Why does the model have poor prediction accuracy on the test set? This is due to the generic nature of reader comments for NYT articles (and the topics created for them). Many comments are </w:t>
       </w:r>
       <w:r>
         <w:lastRenderedPageBreak/>
@@ -7466,10 +7233,7 @@
         <w:t>newsDesk</w:t>
       </w:r>
       <w:r>
-        <w:t xml:space="preserve"> title</w:t>
-      </w:r>
-      <w:r>
-        <w:t xml:space="preserve"> of ‘Sports’ and </w:t>
+        <w:t xml:space="preserve"> title of ‘Sports’ and </w:t>
       </w:r>
       <w:r>
         <w:rPr>
@@ -7626,13 +7390,7 @@
         <w:rPr>
           <w:rStyle w:val="VerbatimChar"/>
         </w:rPr>
-        <w:t>##    &lt;</w:t>
-      </w:r>
-      <w:r>
-        <w:rPr>
-          <w:rStyle w:val="VerbatimChar"/>
-        </w:rPr>
-        <w:t xml:space="preserve">chr&gt;                                                     &lt;fct&gt;   &lt;fct&gt;      </w:t>
+        <w:t xml:space="preserve">##    &lt;chr&gt;                                                     &lt;fct&gt;   &lt;fct&gt;      </w:t>
       </w:r>
       <w:r>
         <w:br/>
@@ -7677,13 +7435,7 @@
         <w:rPr>
           <w:rStyle w:val="VerbatimChar"/>
         </w:rPr>
-        <w:t xml:space="preserve">##  </w:t>
-      </w:r>
-      <w:r>
-        <w:rPr>
-          <w:rStyle w:val="VerbatimChar"/>
-        </w:rPr>
-        <w:t>5 How many women tune in to NFL games to watch cheerleader… Sports  Pro Footba…</w:t>
+        <w:t>##  5 How many women tune in to NFL games to watch cheerleader… Sports  Pro Footba…</w:t>
       </w:r>
       <w:r>
         <w:br/>
@@ -7710,13 +7462,7 @@
         <w:rPr>
           <w:rStyle w:val="VerbatimChar"/>
         </w:rPr>
-        <w:t>##  8 Wh</w:t>
-      </w:r>
-      <w:r>
-        <w:rPr>
-          <w:rStyle w:val="VerbatimChar"/>
-        </w:rPr>
-        <w:t>y even have cheerleaders, they are not part of televis… Sports  Pro Footba…</w:t>
+        <w:t>##  8 Why even have cheerleaders, they are not part of televis… Sports  Pro Footba…</w:t>
       </w:r>
       <w:r>
         <w:br/>
@@ -7743,13 +7489,7 @@
         <w:rPr>
           <w:rStyle w:val="VerbatimChar"/>
         </w:rPr>
-        <w:t>## 11 Giving</w:t>
-      </w:r>
-      <w:r>
-        <w:rPr>
-          <w:rStyle w:val="VerbatimChar"/>
-        </w:rPr>
-        <w:t xml:space="preserve"> in to 'uppity women'                               Sports  Pro Footba…</w:t>
+        <w:t>## 11 Giving in to 'uppity women'                               Sports  Pro Footba…</w:t>
       </w:r>
     </w:p>
     <w:p>
@@ -7757,10 +7497,7 @@
         <w:pStyle w:val="FirstParagraph"/>
       </w:pPr>
       <w:r>
-        <w:t>The conversation in these comments is about harassment, lawsuits, and discrimination against cheerleaders. There is no actual conversation about sports, athletes, or NFL games. The mor</w:t>
-      </w:r>
-      <w:r>
-        <w:t xml:space="preserve">e accurate classification topic here is </w:t>
+        <w:t xml:space="preserve">The conversation in these comments is about harassment, lawsuits, and discrimination against cheerleaders. There is no actual conversation about sports, athletes, or NFL games. The more accurate classification topic here is </w:t>
       </w:r>
       <w:r>
         <w:rPr>
@@ -7788,10 +7525,7 @@
         <w:t>NYT April 2017</w:t>
       </w:r>
       <w:r>
-        <w:t xml:space="preserve"> regarding Colin Kaepernick. When Kaepernick created a political movement by taking a knee during the national anthem of a fo</w:t>
-      </w:r>
-      <w:r>
-        <w:t xml:space="preserve">otball game, all of the comments in response to the subsequent NYT article had to do with the political repercussions </w:t>
+        <w:t xml:space="preserve"> regarding Colin Kaepernick. When Kaepernick created a political movement by taking a knee during the national anthem of a football game, all of the comments in response to the subsequent NYT article had to do with the political repercussions </w:t>
       </w:r>
       <w:r>
         <w:t xml:space="preserve">of his actions </w:t>
@@ -7822,10 +7556,7 @@
         <w:t>(</w:t>
       </w:r>
       <w:r>
-        <w:t xml:space="preserve">which assigns </w:t>
-      </w:r>
-      <w:r>
-        <w:t>weights to words</w:t>
+        <w:t>which assigns weights to words</w:t>
       </w:r>
       <w:r>
         <w:t>)</w:t>
@@ -7837,13 +7568,7 @@
         <w:t>correctly classifying</w:t>
       </w:r>
       <w:r>
-        <w:t xml:space="preserve"> </w:t>
-      </w:r>
-      <w:r>
-        <w:t>sta</w:t>
-      </w:r>
-      <w:r>
-        <w:t xml:space="preserve">tements </w:t>
+        <w:t xml:space="preserve"> statements </w:t>
       </w:r>
       <w:r>
         <w:t>in the validation set that consist of the same words</w:t>
@@ -7978,10 +7703,7 @@
         <w:t xml:space="preserve"> yet</w:t>
       </w:r>
       <w:r>
-        <w:t xml:space="preserve"> </w:t>
-      </w:r>
-      <w:r>
-        <w:t xml:space="preserve">classify </w:t>
+        <w:t xml:space="preserve"> classify </w:t>
       </w:r>
       <w:proofErr w:type="spellStart"/>
       <w:r>
@@ -8026,13 +7748,7 @@
         <w:rPr>
           <w:vertAlign w:val="superscript"/>
         </w:rPr>
-        <w:t>[</w:t>
-      </w:r>
-      <w:r>
-        <w:rPr>
-          <w:vertAlign w:val="superscript"/>
-        </w:rPr>
-        <w:t>1]</w:t>
+        <w:t>[1]</w:t>
       </w:r>
       <w:r>
         <w:t xml:space="preserve"> NYT Dataset, </w:t>
@@ -8138,13 +7854,7 @@
           <w:rPr>
             <w:rStyle w:val="Hyperlink"/>
           </w:rPr>
-          <w:t>https://www.j</w:t>
-        </w:r>
-        <w:r>
-          <w:rPr>
-            <w:rStyle w:val="Hyperlink"/>
-          </w:rPr>
-          <w:t>la-data.net/eng/vocabulary-based-text-classification/</w:t>
+          <w:t>https://www.jla-data.net/eng/vocabulary-based-text-classification/</w:t>
         </w:r>
       </w:hyperlink>
     </w:p>
@@ -8469,6 +8179,13 @@
     <w:lsdException w:name="Placeholder Text" w:semiHidden="1"/>
     <w:lsdException w:name="Light Shading"/>
     <w:lsdException w:name="Light List"/>
+    <w:lsdException w:name="Light Grid"/>
+    <w:lsdException w:name="Medium Shading 1"/>
+    <w:lsdException w:name="Medium Shading 2"/>
+    <w:lsdException w:name="Medium List 1"/>
+    <w:lsdException w:name="Medium List 2"/>
+    <w:lsdException w:name="Medium Grid 1"/>
+    <w:lsdException w:name="Medium Grid 2"/>
     <w:lsdException w:name="Medium Grid 3"/>
     <w:lsdException w:name="Dark List"/>
     <w:lsdException w:name="Colorful Shading"/>

</xml_diff>